<commit_message>
commit : conclusion rapport
</commit_message>
<xml_diff>
--- a/Rapport projet.docx
+++ b/Rapport projet.docx
@@ -848,14 +848,14 @@
         </w:tblCellMar>
       </w:tblPr>
       <w:tblGrid>
-        <w:gridCol w:w="8906"/>
-        <w:gridCol w:w="740"/>
+        <w:gridCol w:w="8907"/>
+        <w:gridCol w:w="739"/>
       </w:tblGrid>
       <w:tr>
         <w:trPr/>
         <w:tc>
           <w:tcPr>
-            <w:tcW w:w="8906" w:type="dxa"/>
+            <w:tcW w:w="8907" w:type="dxa"/>
             <w:tcBorders/>
             <w:shd w:fill="auto" w:val="clear"/>
           </w:tcPr>
@@ -1167,12 +1167,26 @@
               <w:pStyle w:val="Titre2"/>
               <w:numPr>
                 <w:ilvl w:val="1"/>
-                <w:numId w:val="2"/>
+                <w:numId w:val="1"/>
               </w:numPr>
               <w:rPr/>
             </w:pPr>
             <w:r>
               <w:rPr/>
+            </w:r>
+          </w:p>
+          <w:p>
+            <w:pPr>
+              <w:pStyle w:val="Titre2"/>
+              <w:numPr>
+                <w:ilvl w:val="1"/>
+                <w:numId w:val="1"/>
+              </w:numPr>
+              <w:rPr/>
+            </w:pPr>
+            <w:r>
+              <w:rPr/>
+              <w:t>Conclusion</w:t>
             </w:r>
           </w:p>
           <w:p>
@@ -1193,7 +1207,7 @@
         </w:tc>
         <w:tc>
           <w:tcPr>
-            <w:tcW w:w="740" w:type="dxa"/>
+            <w:tcW w:w="739" w:type="dxa"/>
             <w:tcBorders/>
             <w:shd w:fill="auto" w:val="clear"/>
           </w:tcPr>
@@ -1474,12 +1488,26 @@
               <w:pStyle w:val="Titre2"/>
               <w:numPr>
                 <w:ilvl w:val="1"/>
-                <w:numId w:val="2"/>
+                <w:numId w:val="1"/>
               </w:numPr>
               <w:rPr/>
             </w:pPr>
             <w:r>
               <w:rPr/>
+            </w:r>
+          </w:p>
+          <w:p>
+            <w:pPr>
+              <w:pStyle w:val="Titre2"/>
+              <w:numPr>
+                <w:ilvl w:val="1"/>
+                <w:numId w:val="1"/>
+              </w:numPr>
+              <w:rPr/>
+            </w:pPr>
+            <w:r>
+              <w:rPr/>
+              <w:t>9</w:t>
             </w:r>
           </w:p>
           <w:p>
@@ -1500,7 +1528,7 @@
                 <w:szCs w:val="32"/>
                 <w:u w:val="none"/>
               </w:rPr>
-              <w:t>9</w:t>
+              <w:t>10</w:t>
             </w:r>
           </w:p>
         </w:tc>
@@ -1659,7 +1687,7 @@
                 <wp:positionV relativeFrom="paragraph">
                   <wp:posOffset>158750</wp:posOffset>
                 </wp:positionV>
-                <wp:extent cx="3200400" cy="2132330"/>
+                <wp:extent cx="3201035" cy="2132965"/>
                 <wp:effectExtent l="0" t="0" r="0" b="0"/>
                 <wp:wrapTopAndBottom/>
                 <wp:docPr id="3" name="Cadre1"/>
@@ -1670,7 +1698,7 @@
                       <wps:spPr>
                         <a:xfrm>
                           <a:off x="0" y="0"/>
-                          <a:ext cx="3199680" cy="2131560"/>
+                          <a:ext cx="3200400" cy="2132280"/>
                         </a:xfrm>
                         <a:prstGeom prst="rect">
                           <a:avLst/>
@@ -1692,10 +1720,14 @@
                             <w:pPr>
                               <w:pStyle w:val="Figure"/>
                               <w:spacing w:before="120" w:after="120"/>
-                              <w:rPr/>
+                              <w:rPr>
+                                <w:color w:val="000000"/>
+                              </w:rPr>
                             </w:pPr>
                             <w:r>
-                              <w:rPr/>
+                              <w:rPr>
+                                <w:color w:val="000000"/>
+                              </w:rPr>
                               <w:drawing>
                                 <wp:inline distT="0" distB="0" distL="0" distR="0">
                                   <wp:extent cx="3199130" cy="1826895"/>
@@ -1737,31 +1769,42 @@
                             <w:r>
                               <w:rPr>
                                 <w:vanish/>
+                                <w:color w:val="000000"/>
                               </w:rPr>
                               <w:br/>
                             </w:r>
                             <w:r>
-                              <w:rPr/>
+                              <w:rPr>
+                                <w:color w:val="000000"/>
+                              </w:rPr>
                               <w:t xml:space="preserve">Figure </w:t>
                             </w:r>
                             <w:r>
-                              <w:rPr/>
+                              <w:rPr>
+                                <w:color w:val="000000"/>
+                              </w:rPr>
                               <w:fldChar w:fldCharType="begin"/>
                             </w:r>
                             <w:r>
+                              <w:rPr/>
                               <w:instrText> SEQ Figure \* ARABIC </w:instrText>
                             </w:r>
                             <w:r>
+                              <w:rPr/>
                               <w:fldChar w:fldCharType="separate"/>
                             </w:r>
                             <w:r>
+                              <w:rPr/>
                               <w:t>1</w:t>
                             </w:r>
                             <w:r>
+                              <w:rPr/>
                               <w:fldChar w:fldCharType="end"/>
                             </w:r>
                             <w:r>
-                              <w:rPr/>
+                              <w:rPr>
+                                <w:color w:val="000000"/>
+                              </w:rPr>
                               <w:t xml:space="preserve"> : Broches USB</w:t>
                             </w:r>
                           </w:p>
@@ -1778,7 +1821,7 @@
           </mc:Choice>
           <mc:Fallback>
             <w:pict>
-              <v:rect id="shape_0" ID="Cadre1" stroked="f" style="position:absolute;margin-left:117.7pt;margin-top:12.5pt;width:251.9pt;height:167.8pt">
+              <v:rect id="shape_0" ID="Cadre1" stroked="f" style="position:absolute;margin-left:117.7pt;margin-top:12.5pt;width:251.95pt;height:167.85pt">
                 <w10:wrap type="square"/>
                 <v:fill o:detectmouseclick="t" on="false"/>
                 <v:stroke color="#3465a4" joinstyle="round" endcap="flat"/>
@@ -1788,10 +1831,14 @@
                       <w:pPr>
                         <w:pStyle w:val="Figure"/>
                         <w:spacing w:before="120" w:after="120"/>
-                        <w:rPr/>
+                        <w:rPr>
+                          <w:color w:val="000000"/>
+                        </w:rPr>
                       </w:pPr>
                       <w:r>
-                        <w:rPr/>
+                        <w:rPr>
+                          <w:color w:val="000000"/>
+                        </w:rPr>
                         <w:drawing>
                           <wp:inline distT="0" distB="0" distL="0" distR="0">
                             <wp:extent cx="3199130" cy="1826895"/>
@@ -1833,31 +1880,42 @@
                       <w:r>
                         <w:rPr>
                           <w:vanish/>
+                          <w:color w:val="000000"/>
                         </w:rPr>
                         <w:br/>
                       </w:r>
                       <w:r>
-                        <w:rPr/>
+                        <w:rPr>
+                          <w:color w:val="000000"/>
+                        </w:rPr>
                         <w:t xml:space="preserve">Figure </w:t>
                       </w:r>
                       <w:r>
-                        <w:rPr/>
+                        <w:rPr>
+                          <w:color w:val="000000"/>
+                        </w:rPr>
                         <w:fldChar w:fldCharType="begin"/>
                       </w:r>
                       <w:r>
+                        <w:rPr/>
                         <w:instrText> SEQ Figure \* ARABIC </w:instrText>
                       </w:r>
                       <w:r>
+                        <w:rPr/>
                         <w:fldChar w:fldCharType="separate"/>
                       </w:r>
                       <w:r>
+                        <w:rPr/>
                         <w:t>1</w:t>
                       </w:r>
                       <w:r>
+                        <w:rPr/>
                         <w:fldChar w:fldCharType="end"/>
                       </w:r>
                       <w:r>
-                        <w:rPr/>
+                        <w:rPr>
+                          <w:color w:val="000000"/>
+                        </w:rPr>
                         <w:t xml:space="preserve"> : Broches USB</w:t>
                       </w:r>
                     </w:p>
@@ -1978,7 +2036,7 @@
       <w:r>
         <w:rPr/>
         <w:drawing>
-          <wp:anchor behindDoc="0" distT="0" distB="0" distL="0" distR="0" simplePos="0" locked="0" layoutInCell="1" allowOverlap="1" relativeHeight="10">
+          <wp:anchor behindDoc="0" distT="0" distB="0" distL="0" distR="0" simplePos="0" locked="0" layoutInCell="1" allowOverlap="1" relativeHeight="6">
             <wp:simplePos x="0" y="0"/>
             <wp:positionH relativeFrom="column">
               <wp:posOffset>36830</wp:posOffset>
@@ -2151,7 +2209,11 @@
         </w:rPr>
       </w:pPr>
       <w:r>
-        <w:rPr/>
+        <w:rPr>
+          <w:b/>
+          <w:bCs/>
+          <w:u w:val="single"/>
+        </w:rPr>
       </w:r>
       <w:r>
         <w:br w:type="page"/>
@@ -2255,7 +2317,7 @@
                 <wp:positionV relativeFrom="paragraph">
                   <wp:posOffset>635</wp:posOffset>
                 </wp:positionV>
-                <wp:extent cx="5130800" cy="2228850"/>
+                <wp:extent cx="5131435" cy="2348865"/>
                 <wp:effectExtent l="0" t="0" r="0" b="0"/>
                 <wp:wrapTopAndBottom/>
                 <wp:docPr id="8" name="Cadre3"/>
@@ -2266,7 +2328,7 @@
                       <wps:spPr>
                         <a:xfrm>
                           <a:off x="0" y="0"/>
-                          <a:ext cx="5130000" cy="2228040"/>
+                          <a:ext cx="5130720" cy="2348280"/>
                         </a:xfrm>
                         <a:prstGeom prst="rect">
                           <a:avLst/>
@@ -2288,10 +2350,14 @@
                             <w:pPr>
                               <w:pStyle w:val="Figure"/>
                               <w:spacing w:before="120" w:after="120"/>
-                              <w:rPr/>
+                              <w:rPr>
+                                <w:color w:val="000000"/>
+                              </w:rPr>
                             </w:pPr>
                             <w:r>
-                              <w:rPr/>
+                              <w:rPr>
+                                <w:color w:val="000000"/>
+                              </w:rPr>
                               <w:drawing>
                                 <wp:inline distT="0" distB="0" distL="0" distR="0">
                                   <wp:extent cx="5129530" cy="1923415"/>
@@ -2333,31 +2399,42 @@
                             <w:r>
                               <w:rPr>
                                 <w:vanish/>
+                                <w:color w:val="000000"/>
                               </w:rPr>
                               <w:br/>
                             </w:r>
                             <w:r>
-                              <w:rPr/>
+                              <w:rPr>
+                                <w:color w:val="000000"/>
+                              </w:rPr>
                               <w:t xml:space="preserve">Figure </w:t>
                             </w:r>
                             <w:r>
-                              <w:rPr/>
+                              <w:rPr>
+                                <w:color w:val="000000"/>
+                              </w:rPr>
                               <w:fldChar w:fldCharType="begin"/>
                             </w:r>
                             <w:r>
+                              <w:rPr/>
                               <w:instrText> SEQ Figure \* ARABIC </w:instrText>
                             </w:r>
                             <w:r>
+                              <w:rPr/>
                               <w:fldChar w:fldCharType="separate"/>
                             </w:r>
                             <w:r>
+                              <w:rPr/>
                               <w:t>2</w:t>
                             </w:r>
                             <w:r>
+                              <w:rPr/>
                               <w:fldChar w:fldCharType="end"/>
                             </w:r>
                             <w:r>
-                              <w:rPr/>
+                              <w:rPr>
+                                <w:color w:val="000000"/>
+                              </w:rPr>
                               <w:t xml:space="preserve"> : Schématisation de la configuration de LUFA</w:t>
                             </w:r>
                           </w:p>
@@ -2374,7 +2451,7 @@
           </mc:Choice>
           <mc:Fallback>
             <w:pict>
-              <v:rect id="shape_0" ID="Cadre3" stroked="f" style="position:absolute;margin-left:41.65pt;margin-top:0.05pt;width:403.9pt;height:175.4pt;mso-position-horizontal:center">
+              <v:rect id="shape_0" ID="Cadre3" stroked="f" style="position:absolute;margin-left:41.65pt;margin-top:0.05pt;width:403.95pt;height:184.85pt;mso-position-horizontal:center">
                 <w10:wrap type="square"/>
                 <v:fill o:detectmouseclick="t" on="false"/>
                 <v:stroke color="#3465a4" joinstyle="round" endcap="flat"/>
@@ -2384,10 +2461,14 @@
                       <w:pPr>
                         <w:pStyle w:val="Figure"/>
                         <w:spacing w:before="120" w:after="120"/>
-                        <w:rPr/>
+                        <w:rPr>
+                          <w:color w:val="000000"/>
+                        </w:rPr>
                       </w:pPr>
                       <w:r>
-                        <w:rPr/>
+                        <w:rPr>
+                          <w:color w:val="000000"/>
+                        </w:rPr>
                         <w:drawing>
                           <wp:inline distT="0" distB="0" distL="0" distR="0">
                             <wp:extent cx="5129530" cy="1923415"/>
@@ -2429,31 +2510,42 @@
                       <w:r>
                         <w:rPr>
                           <w:vanish/>
+                          <w:color w:val="000000"/>
                         </w:rPr>
                         <w:br/>
                       </w:r>
                       <w:r>
-                        <w:rPr/>
+                        <w:rPr>
+                          <w:color w:val="000000"/>
+                        </w:rPr>
                         <w:t xml:space="preserve">Figure </w:t>
                       </w:r>
                       <w:r>
-                        <w:rPr/>
+                        <w:rPr>
+                          <w:color w:val="000000"/>
+                        </w:rPr>
                         <w:fldChar w:fldCharType="begin"/>
                       </w:r>
                       <w:r>
+                        <w:rPr/>
                         <w:instrText> SEQ Figure \* ARABIC </w:instrText>
                       </w:r>
                       <w:r>
+                        <w:rPr/>
                         <w:fldChar w:fldCharType="separate"/>
                       </w:r>
                       <w:r>
+                        <w:rPr/>
                         <w:t>2</w:t>
                       </w:r>
                       <w:r>
+                        <w:rPr/>
                         <w:fldChar w:fldCharType="end"/>
                       </w:r>
                       <w:r>
-                        <w:rPr/>
+                        <w:rPr>
+                          <w:color w:val="000000"/>
+                        </w:rPr>
                         <w:t xml:space="preserve"> : Schématisation de la configuration de LUFA</w:t>
                       </w:r>
                     </w:p>
@@ -2547,21 +2639,17 @@
           <w:ilvl w:val="0"/>
           <w:numId w:val="2"/>
         </w:numPr>
-        <w:rPr/>
-      </w:pPr>
-      <w:r>
-        <w:rPr>
-          <w:sz w:val="44"/>
-          <w:szCs w:val="44"/>
-        </w:rPr>
-        <w:tab/>
-      </w:r>
+        <w:rPr>
+          <w:sz w:val="36"/>
+          <w:szCs w:val="36"/>
+        </w:rPr>
+      </w:pPr>
       <w:r>
         <w:rPr>
           <w:b/>
           <w:bCs/>
-          <w:sz w:val="44"/>
-          <w:szCs w:val="44"/>
+          <w:sz w:val="36"/>
+          <w:szCs w:val="36"/>
         </w:rPr>
         <w:t>Les maquettes</w:t>
       </w:r>
@@ -3325,6 +3413,164 @@
       <w:r>
         <w:rPr/>
         <w:t>des fonctionnalités.</w:t>
+      </w:r>
+    </w:p>
+    <w:p>
+      <w:pPr>
+        <w:pStyle w:val="Corpsdetexte"/>
+        <w:rPr/>
+      </w:pPr>
+      <w:r>
+        <w:rPr/>
+      </w:r>
+    </w:p>
+    <w:p>
+      <w:pPr>
+        <w:pStyle w:val="Corpsdetexte"/>
+        <w:rPr>
+          <w:b/>
+          <w:b/>
+          <w:bCs/>
+          <w:sz w:val="32"/>
+          <w:szCs w:val="32"/>
+          <w:u w:val="single"/>
+        </w:rPr>
+      </w:pPr>
+      <w:r>
+        <w:rPr>
+          <w:b/>
+          <w:bCs/>
+          <w:sz w:val="32"/>
+          <w:szCs w:val="32"/>
+          <w:u w:val="single"/>
+        </w:rPr>
+      </w:r>
+      <w:r>
+        <w:br w:type="page"/>
+      </w:r>
+    </w:p>
+    <w:p>
+      <w:pPr>
+        <w:pStyle w:val="Corpsdetexte"/>
+        <w:rPr>
+          <w:b/>
+          <w:b/>
+          <w:bCs/>
+          <w:sz w:val="36"/>
+          <w:szCs w:val="36"/>
+          <w:u w:val="none"/>
+        </w:rPr>
+      </w:pPr>
+      <w:r>
+        <w:rPr>
+          <w:b/>
+          <w:bCs/>
+          <w:sz w:val="36"/>
+          <w:szCs w:val="36"/>
+          <w:u w:val="none"/>
+        </w:rPr>
+        <w:t>Conclusion</w:t>
+      </w:r>
+    </w:p>
+    <w:p>
+      <w:pPr>
+        <w:pStyle w:val="Corpsdetexte"/>
+        <w:rPr/>
+      </w:pPr>
+      <w:r>
+        <w:rPr/>
+      </w:r>
+    </w:p>
+    <w:p>
+      <w:pPr>
+        <w:pStyle w:val="Corpsdetexte"/>
+        <w:rPr/>
+      </w:pPr>
+      <w:r>
+        <w:rPr/>
+        <w:t xml:space="preserve">L’objectif de l’année prochaine </w:t>
+      </w:r>
+      <w:r>
+        <w:rPr/>
+        <w:t>est de s’affranchir d’Arduino et réaliser nos propres cartes. Cela implique donc :</w:t>
+      </w:r>
+    </w:p>
+    <w:p>
+      <w:pPr>
+        <w:pStyle w:val="Corpsdetexte"/>
+        <w:rPr/>
+      </w:pPr>
+      <w:r>
+        <w:rPr/>
+        <w:t xml:space="preserve">- </w:t>
+      </w:r>
+      <w:r>
+        <w:rPr/>
+        <w:t>de faire l’inventaire des composants nécessaires aux différentes fonctionnalités et à la réalisation des PCB,</w:t>
+      </w:r>
+    </w:p>
+    <w:p>
+      <w:pPr>
+        <w:pStyle w:val="Corpsdetexte"/>
+        <w:rPr/>
+      </w:pPr>
+      <w:r>
+        <w:rPr/>
+        <w:t>- la rédaction des fichiers de la bibliothèque LUFA pour chacune des cartes,</w:t>
+      </w:r>
+    </w:p>
+    <w:p>
+      <w:pPr>
+        <w:pStyle w:val="Corpsdetexte"/>
+        <w:rPr/>
+      </w:pPr>
+      <w:r>
+        <w:rPr/>
+        <w:t xml:space="preserve">- </w:t>
+      </w:r>
+      <w:r>
+        <w:rPr/>
+        <w:t>la rédaction des programmes (on pourra s’appuyer sur ceux des maquettes construites cette année),</w:t>
+      </w:r>
+    </w:p>
+    <w:p>
+      <w:pPr>
+        <w:pStyle w:val="Corpsdetexte"/>
+        <w:rPr/>
+      </w:pPr>
+      <w:r>
+        <w:rPr/>
+        <w:t xml:space="preserve">- </w:t>
+      </w:r>
+      <w:r>
+        <w:rPr/>
+        <w:t xml:space="preserve">le montage </w:t>
+      </w:r>
+      <w:r>
+        <w:rPr/>
+        <w:t xml:space="preserve">des deux </w:t>
+      </w:r>
+      <w:r>
+        <w:rPr/>
+        <w:t>périphériques.</w:t>
+      </w:r>
+    </w:p>
+    <w:p>
+      <w:pPr>
+        <w:pStyle w:val="Corpsdetexte"/>
+        <w:rPr/>
+      </w:pPr>
+      <w:r>
+        <w:rPr/>
+      </w:r>
+    </w:p>
+    <w:p>
+      <w:pPr>
+        <w:pStyle w:val="Corpsdetexte"/>
+        <w:rPr/>
+      </w:pPr>
+      <w:r>
+        <w:rPr/>
       </w:r>
       <w:r>
         <w:br w:type="page"/>
@@ -6186,7 +6432,7 @@
       <w:formProt w:val="false"/>
       <w:titlePg/>
       <w:textDirection w:val="lrTb"/>
-      <w:docGrid w:type="default" w:linePitch="360" w:charSpace="4294965247"/>
+      <w:docGrid w:type="default" w:linePitch="360" w:charSpace="0"/>
     </w:sectPr>
   </w:body>
 </w:document>
@@ -6206,15 +6452,19 @@
       <w:fldChar w:fldCharType="begin"/>
     </w:r>
     <w:r>
+      <w:rPr/>
       <w:instrText> PAGE </w:instrText>
     </w:r>
     <w:r>
+      <w:rPr/>
       <w:fldChar w:fldCharType="separate"/>
     </w:r>
     <w:r>
-      <w:t>11</w:t>
+      <w:rPr/>
+      <w:t>13</w:t>
     </w:r>
     <w:r>
+      <w:rPr/>
       <w:fldChar w:fldCharType="end"/>
     </w:r>
   </w:p>
@@ -7108,6 +7358,7 @@
     <w:rPr>
       <w:rFonts w:ascii="Calibri" w:hAnsi="Calibri" w:eastAsia="游明朝" w:cs="" w:asciiTheme="minorHAnsi" w:cstheme="minorBidi" w:eastAsiaTheme="minorEastAsia" w:hAnsiTheme="minorHAnsi"/>
       <w:color w:val="00000A"/>
+      <w:kern w:val="0"/>
       <w:sz w:val="22"/>
       <w:szCs w:val="22"/>
       <w:lang w:val="fr-FR" w:eastAsia="ja-JP" w:bidi="ar-SA"/>
@@ -7124,7 +7375,6 @@
       </w:numPr>
       <w:spacing w:before="240" w:after="120"/>
       <w:outlineLvl w:val="0"/>
-      <w:outlineLvl w:val="0"/>
     </w:pPr>
     <w:rPr>
       <w:b/>
@@ -7144,7 +7394,6 @@
       </w:numPr>
       <w:spacing w:before="200" w:after="120"/>
       <w:outlineLvl w:val="1"/>
-      <w:outlineLvl w:val="1"/>
     </w:pPr>
     <w:rPr>
       <w:b/>
@@ -7164,7 +7413,6 @@
       </w:numPr>
       <w:spacing w:before="140" w:after="120"/>
       <w:outlineLvl w:val="2"/>
-      <w:outlineLvl w:val="2"/>
     </w:pPr>
     <w:rPr>
       <w:rFonts w:ascii="Liberation Serif" w:hAnsi="Liberation Serif" w:eastAsia="Noto Sans CJK JP Regular" w:cs="DejaVu Sans"/>
@@ -7185,7 +7433,6 @@
       </w:numPr>
       <w:spacing w:before="120" w:after="120"/>
       <w:outlineLvl w:val="3"/>
-      <w:outlineLvl w:val="3"/>
     </w:pPr>
     <w:rPr>
       <w:b/>
@@ -7207,7 +7454,6 @@
       </w:numPr>
       <w:spacing w:before="120" w:after="60"/>
       <w:outlineLvl w:val="4"/>
-      <w:outlineLvl w:val="4"/>
     </w:pPr>
     <w:rPr>
       <w:b/>
@@ -7795,13 +8041,140 @@
       <w:rFonts w:cs="OpenSymbol"/>
     </w:rPr>
   </w:style>
+  <w:style w:type="character" w:styleId="ListLabel76">
+    <w:name w:val="ListLabel 76"/>
+    <w:qFormat/>
+    <w:rPr>
+      <w:rFonts w:cs="Symbol"/>
+      <w:sz w:val="24"/>
+    </w:rPr>
+  </w:style>
+  <w:style w:type="character" w:styleId="ListLabel77">
+    <w:name w:val="ListLabel 77"/>
+    <w:qFormat/>
+    <w:rPr>
+      <w:rFonts w:cs="Courier New"/>
+    </w:rPr>
+  </w:style>
+  <w:style w:type="character" w:styleId="ListLabel78">
+    <w:name w:val="ListLabel 78"/>
+    <w:qFormat/>
+    <w:rPr>
+      <w:rFonts w:cs="Wingdings"/>
+    </w:rPr>
+  </w:style>
+  <w:style w:type="character" w:styleId="ListLabel79">
+    <w:name w:val="ListLabel 79"/>
+    <w:qFormat/>
+    <w:rPr>
+      <w:rFonts w:cs="Symbol"/>
+    </w:rPr>
+  </w:style>
+  <w:style w:type="character" w:styleId="ListLabel80">
+    <w:name w:val="ListLabel 80"/>
+    <w:qFormat/>
+    <w:rPr>
+      <w:rFonts w:cs="Courier New"/>
+    </w:rPr>
+  </w:style>
+  <w:style w:type="character" w:styleId="ListLabel81">
+    <w:name w:val="ListLabel 81"/>
+    <w:qFormat/>
+    <w:rPr>
+      <w:rFonts w:cs="Wingdings"/>
+    </w:rPr>
+  </w:style>
+  <w:style w:type="character" w:styleId="ListLabel82">
+    <w:name w:val="ListLabel 82"/>
+    <w:qFormat/>
+    <w:rPr>
+      <w:rFonts w:cs="Symbol"/>
+    </w:rPr>
+  </w:style>
+  <w:style w:type="character" w:styleId="ListLabel83">
+    <w:name w:val="ListLabel 83"/>
+    <w:qFormat/>
+    <w:rPr>
+      <w:rFonts w:cs="Courier New"/>
+    </w:rPr>
+  </w:style>
+  <w:style w:type="character" w:styleId="ListLabel84">
+    <w:name w:val="ListLabel 84"/>
+    <w:qFormat/>
+    <w:rPr>
+      <w:rFonts w:cs="Wingdings"/>
+    </w:rPr>
+  </w:style>
+  <w:style w:type="character" w:styleId="ListLabel85">
+    <w:name w:val="ListLabel 85"/>
+    <w:qFormat/>
+    <w:rPr>
+      <w:rFonts w:cs="OpenSymbol"/>
+    </w:rPr>
+  </w:style>
+  <w:style w:type="character" w:styleId="ListLabel86">
+    <w:name w:val="ListLabel 86"/>
+    <w:qFormat/>
+    <w:rPr>
+      <w:rFonts w:cs="OpenSymbol"/>
+    </w:rPr>
+  </w:style>
+  <w:style w:type="character" w:styleId="ListLabel87">
+    <w:name w:val="ListLabel 87"/>
+    <w:qFormat/>
+    <w:rPr>
+      <w:rFonts w:cs="OpenSymbol"/>
+    </w:rPr>
+  </w:style>
+  <w:style w:type="character" w:styleId="ListLabel88">
+    <w:name w:val="ListLabel 88"/>
+    <w:qFormat/>
+    <w:rPr>
+      <w:rFonts w:cs="OpenSymbol"/>
+    </w:rPr>
+  </w:style>
+  <w:style w:type="character" w:styleId="ListLabel89">
+    <w:name w:val="ListLabel 89"/>
+    <w:qFormat/>
+    <w:rPr>
+      <w:rFonts w:cs="OpenSymbol"/>
+    </w:rPr>
+  </w:style>
+  <w:style w:type="character" w:styleId="ListLabel90">
+    <w:name w:val="ListLabel 90"/>
+    <w:qFormat/>
+    <w:rPr>
+      <w:rFonts w:cs="OpenSymbol"/>
+    </w:rPr>
+  </w:style>
+  <w:style w:type="character" w:styleId="ListLabel91">
+    <w:name w:val="ListLabel 91"/>
+    <w:qFormat/>
+    <w:rPr>
+      <w:rFonts w:cs="OpenSymbol"/>
+    </w:rPr>
+  </w:style>
+  <w:style w:type="character" w:styleId="ListLabel92">
+    <w:name w:val="ListLabel 92"/>
+    <w:qFormat/>
+    <w:rPr>
+      <w:rFonts w:cs="OpenSymbol"/>
+    </w:rPr>
+  </w:style>
+  <w:style w:type="character" w:styleId="ListLabel93">
+    <w:name w:val="ListLabel 93"/>
+    <w:qFormat/>
+    <w:rPr>
+      <w:rFonts w:cs="OpenSymbol"/>
+    </w:rPr>
+  </w:style>
   <w:style w:type="paragraph" w:styleId="Titre">
     <w:name w:val="Titre"/>
     <w:basedOn w:val="Normal"/>
     <w:next w:val="Corpsdetexte"/>
     <w:qFormat/>
     <w:pPr>
-      <w:keepNext/>
+      <w:keepNext w:val="true"/>
       <w:spacing w:before="240" w:after="120"/>
     </w:pPr>
     <w:rPr>

</xml_diff>

<commit_message>
commmit : dernières modifs diapo et rapport
</commit_message>
<xml_diff>
--- a/Rapport projet.docx
+++ b/Rapport projet.docx
@@ -824,14 +824,56 @@
         <w:pStyle w:val="Titre1"/>
         <w:numPr>
           <w:ilvl w:val="0"/>
-          <w:numId w:val="2"/>
+          <w:numId w:val="3"/>
         </w:numPr>
         <w:jc w:val="center"/>
         <w:rPr/>
       </w:pPr>
       <w:r>
         <w:rPr/>
+      </w:r>
+    </w:p>
+    <w:p>
+      <w:pPr>
+        <w:pStyle w:val="Titre1"/>
+        <w:numPr>
+          <w:ilvl w:val="0"/>
+          <w:numId w:val="3"/>
+        </w:numPr>
+        <w:jc w:val="center"/>
+        <w:rPr/>
+      </w:pPr>
+      <w:r>
+        <w:rPr/>
         <w:t>Sommaire</w:t>
+      </w:r>
+    </w:p>
+    <w:p>
+      <w:pPr>
+        <w:pStyle w:val="Titre1"/>
+        <w:numPr>
+          <w:ilvl w:val="0"/>
+          <w:numId w:val="1"/>
+        </w:numPr>
+        <w:jc w:val="center"/>
+        <w:rPr/>
+      </w:pPr>
+      <w:r>
+        <w:rPr/>
+      </w:r>
+    </w:p>
+    <w:p>
+      <w:pPr>
+        <w:pStyle w:val="Titre1"/>
+        <w:numPr>
+          <w:ilvl w:val="0"/>
+          <w:numId w:val="1"/>
+        </w:numPr>
+        <w:jc w:val="center"/>
+        <w:rPr/>
+      </w:pPr>
+      <w:r>
+        <w:rPr/>
       </w:r>
     </w:p>
     <w:tbl>
@@ -848,14 +890,14 @@
         </w:tblCellMar>
       </w:tblPr>
       <w:tblGrid>
-        <w:gridCol w:w="8907"/>
-        <w:gridCol w:w="739"/>
+        <w:gridCol w:w="8908"/>
+        <w:gridCol w:w="738"/>
       </w:tblGrid>
       <w:tr>
         <w:trPr/>
         <w:tc>
           <w:tcPr>
-            <w:tcW w:w="8907" w:type="dxa"/>
+            <w:tcW w:w="8908" w:type="dxa"/>
             <w:tcBorders/>
             <w:shd w:fill="auto" w:val="clear"/>
           </w:tcPr>
@@ -864,7 +906,7 @@
               <w:pStyle w:val="Titre2"/>
               <w:numPr>
                 <w:ilvl w:val="1"/>
-                <w:numId w:val="2"/>
+                <w:numId w:val="3"/>
               </w:numPr>
               <w:spacing w:before="200" w:after="120"/>
               <w:rPr>
@@ -909,7 +951,7 @@
               <w:pStyle w:val="Titre2"/>
               <w:numPr>
                 <w:ilvl w:val="1"/>
-                <w:numId w:val="2"/>
+                <w:numId w:val="3"/>
               </w:numPr>
               <w:rPr>
                 <w:b/>
@@ -930,7 +972,7 @@
               <w:pStyle w:val="Titre3"/>
               <w:numPr>
                 <w:ilvl w:val="2"/>
-                <w:numId w:val="2"/>
+                <w:numId w:val="3"/>
               </w:numPr>
               <w:rPr>
                 <w:b/>
@@ -964,7 +1006,7 @@
               <w:pStyle w:val="Titre3"/>
               <w:numPr>
                 <w:ilvl w:val="2"/>
-                <w:numId w:val="2"/>
+                <w:numId w:val="3"/>
               </w:numPr>
               <w:rPr>
                 <w:b/>
@@ -990,7 +1032,7 @@
               <w:pStyle w:val="Titre2"/>
               <w:numPr>
                 <w:ilvl w:val="1"/>
-                <w:numId w:val="2"/>
+                <w:numId w:val="3"/>
               </w:numPr>
               <w:rPr/>
             </w:pPr>
@@ -1003,7 +1045,7 @@
               <w:pStyle w:val="Titre2"/>
               <w:numPr>
                 <w:ilvl w:val="1"/>
-                <w:numId w:val="2"/>
+                <w:numId w:val="3"/>
               </w:numPr>
               <w:rPr>
                 <w:b/>
@@ -1024,7 +1066,7 @@
               <w:pStyle w:val="Titre3"/>
               <w:numPr>
                 <w:ilvl w:val="2"/>
-                <w:numId w:val="2"/>
+                <w:numId w:val="3"/>
               </w:numPr>
               <w:rPr/>
             </w:pPr>
@@ -1051,7 +1093,7 @@
               <w:pStyle w:val="Titre3"/>
               <w:numPr>
                 <w:ilvl w:val="2"/>
-                <w:numId w:val="2"/>
+                <w:numId w:val="3"/>
               </w:numPr>
               <w:rPr>
                 <w:b w:val="false"/>
@@ -1074,7 +1116,7 @@
               <w:pStyle w:val="Titre3"/>
               <w:numPr>
                 <w:ilvl w:val="2"/>
-                <w:numId w:val="2"/>
+                <w:numId w:val="3"/>
               </w:numPr>
               <w:rPr>
                 <w:b w:val="false"/>
@@ -1097,7 +1139,7 @@
               <w:pStyle w:val="Titre3"/>
               <w:numPr>
                 <w:ilvl w:val="2"/>
-                <w:numId w:val="2"/>
+                <w:numId w:val="3"/>
               </w:numPr>
               <w:rPr>
                 <w:b w:val="false"/>
@@ -1121,7 +1163,7 @@
               <w:pStyle w:val="Titre3"/>
               <w:numPr>
                 <w:ilvl w:val="2"/>
-                <w:numId w:val="2"/>
+                <w:numId w:val="3"/>
               </w:numPr>
               <w:rPr>
                 <w:b w:val="false"/>
@@ -1144,7 +1186,7 @@
               <w:pStyle w:val="Titre3"/>
               <w:numPr>
                 <w:ilvl w:val="2"/>
-                <w:numId w:val="2"/>
+                <w:numId w:val="3"/>
               </w:numPr>
               <w:rPr>
                 <w:b w:val="false"/>
@@ -1167,7 +1209,7 @@
               <w:pStyle w:val="Titre2"/>
               <w:numPr>
                 <w:ilvl w:val="1"/>
-                <w:numId w:val="1"/>
+                <w:numId w:val="2"/>
               </w:numPr>
               <w:rPr/>
             </w:pPr>
@@ -1180,7 +1222,7 @@
               <w:pStyle w:val="Titre2"/>
               <w:numPr>
                 <w:ilvl w:val="1"/>
-                <w:numId w:val="1"/>
+                <w:numId w:val="2"/>
               </w:numPr>
               <w:rPr/>
             </w:pPr>
@@ -1194,7 +1236,7 @@
               <w:pStyle w:val="Titre2"/>
               <w:numPr>
                 <w:ilvl w:val="1"/>
-                <w:numId w:val="2"/>
+                <w:numId w:val="3"/>
               </w:numPr>
               <w:spacing w:before="200" w:after="120"/>
               <w:rPr/>
@@ -1207,7 +1249,7 @@
         </w:tc>
         <w:tc>
           <w:tcPr>
-            <w:tcW w:w="739" w:type="dxa"/>
+            <w:tcW w:w="738" w:type="dxa"/>
             <w:tcBorders/>
             <w:shd w:fill="auto" w:val="clear"/>
           </w:tcPr>
@@ -1216,14 +1258,14 @@
               <w:pStyle w:val="Titre2"/>
               <w:numPr>
                 <w:ilvl w:val="1"/>
-                <w:numId w:val="2"/>
+                <w:numId w:val="3"/>
               </w:numPr>
               <w:spacing w:before="200" w:after="120"/>
               <w:rPr/>
             </w:pPr>
             <w:r>
               <w:rPr/>
-              <w:t>2</w:t>
+              <w:t>3</w:t>
             </w:r>
           </w:p>
           <w:p>
@@ -1255,20 +1297,13 @@
               <w:pStyle w:val="Titre2"/>
               <w:numPr>
                 <w:ilvl w:val="1"/>
-                <w:numId w:val="2"/>
+                <w:numId w:val="3"/>
               </w:numPr>
-              <w:rPr>
-                <w:b/>
-                <w:b/>
-                <w:bCs/>
-                <w:sz w:val="32"/>
-                <w:szCs w:val="32"/>
-                <w:u w:val="none"/>
-              </w:rPr>
+              <w:rPr/>
             </w:pPr>
             <w:r>
               <w:rPr/>
-              <w:t>3</w:t>
+              <w:t>4</w:t>
             </w:r>
           </w:p>
           <w:p>
@@ -1276,20 +1311,13 @@
               <w:pStyle w:val="Titre3"/>
               <w:numPr>
                 <w:ilvl w:val="2"/>
-                <w:numId w:val="2"/>
+                <w:numId w:val="3"/>
               </w:numPr>
-              <w:rPr>
-                <w:b/>
-                <w:b/>
-                <w:bCs/>
-                <w:sz w:val="32"/>
-                <w:szCs w:val="32"/>
-                <w:u w:val="none"/>
-              </w:rPr>
+              <w:rPr/>
             </w:pPr>
             <w:r>
               <w:rPr/>
-              <w:t>3</w:t>
+              <w:t>4</w:t>
             </w:r>
           </w:p>
           <w:p>
@@ -1297,13 +1325,148 @@
               <w:pStyle w:val="Titre3"/>
               <w:numPr>
                 <w:ilvl w:val="2"/>
-                <w:numId w:val="2"/>
+                <w:numId w:val="3"/>
               </w:numPr>
               <w:rPr/>
             </w:pPr>
             <w:r>
               <w:rPr/>
-              <w:t>5</w:t>
+              <w:t>6</w:t>
+            </w:r>
+          </w:p>
+          <w:p>
+            <w:pPr>
+              <w:pStyle w:val="Titre2"/>
+              <w:numPr>
+                <w:ilvl w:val="1"/>
+                <w:numId w:val="3"/>
+              </w:numPr>
+              <w:rPr/>
+            </w:pPr>
+            <w:r>
+              <w:rPr/>
+            </w:r>
+          </w:p>
+          <w:p>
+            <w:pPr>
+              <w:pStyle w:val="Titre2"/>
+              <w:numPr>
+                <w:ilvl w:val="1"/>
+                <w:numId w:val="3"/>
+              </w:numPr>
+              <w:rPr/>
+            </w:pPr>
+            <w:r>
+              <w:rPr>
+                <w:b/>
+                <w:bCs/>
+                <w:sz w:val="32"/>
+                <w:szCs w:val="32"/>
+                <w:u w:val="none"/>
+              </w:rPr>
+              <w:t>7</w:t>
+            </w:r>
+          </w:p>
+          <w:p>
+            <w:pPr>
+              <w:pStyle w:val="Titre3"/>
+              <w:numPr>
+                <w:ilvl w:val="2"/>
+                <w:numId w:val="3"/>
+              </w:numPr>
+              <w:rPr/>
+            </w:pPr>
+            <w:r>
+              <w:rPr>
+                <w:b w:val="false"/>
+                <w:bCs w:val="false"/>
+              </w:rPr>
+              <w:t>7</w:t>
+            </w:r>
+          </w:p>
+          <w:p>
+            <w:pPr>
+              <w:pStyle w:val="Titre3"/>
+              <w:numPr>
+                <w:ilvl w:val="2"/>
+                <w:numId w:val="3"/>
+              </w:numPr>
+              <w:rPr/>
+            </w:pPr>
+            <w:r>
+              <w:rPr>
+                <w:b w:val="false"/>
+                <w:bCs w:val="false"/>
+              </w:rPr>
+              <w:t>8</w:t>
+            </w:r>
+          </w:p>
+          <w:p>
+            <w:pPr>
+              <w:pStyle w:val="Titre3"/>
+              <w:numPr>
+                <w:ilvl w:val="2"/>
+                <w:numId w:val="3"/>
+              </w:numPr>
+              <w:rPr/>
+            </w:pPr>
+            <w:r>
+              <w:rPr>
+                <w:b w:val="false"/>
+                <w:bCs w:val="false"/>
+              </w:rPr>
+              <w:t>8</w:t>
+            </w:r>
+          </w:p>
+          <w:p>
+            <w:pPr>
+              <w:pStyle w:val="Titre3"/>
+              <w:numPr>
+                <w:ilvl w:val="2"/>
+                <w:numId w:val="3"/>
+              </w:numPr>
+              <w:rPr/>
+            </w:pPr>
+            <w:r>
+              <w:rPr>
+                <w:b w:val="false"/>
+                <w:bCs w:val="false"/>
+              </w:rPr>
+              <w:t>8</w:t>
+            </w:r>
+          </w:p>
+          <w:p>
+            <w:pPr>
+              <w:pStyle w:val="Titre3"/>
+              <w:numPr>
+                <w:ilvl w:val="2"/>
+                <w:numId w:val="3"/>
+              </w:numPr>
+              <w:rPr/>
+            </w:pPr>
+            <w:r>
+              <w:rPr>
+                <w:b w:val="false"/>
+                <w:bCs w:val="false"/>
+              </w:rPr>
+              <w:t>9</w:t>
+            </w:r>
+          </w:p>
+          <w:p>
+            <w:pPr>
+              <w:pStyle w:val="Titre3"/>
+              <w:numPr>
+                <w:ilvl w:val="2"/>
+                <w:numId w:val="3"/>
+              </w:numPr>
+              <w:rPr/>
+            </w:pPr>
+            <w:r>
+              <w:rPr>
+                <w:b w:val="false"/>
+                <w:bCs w:val="false"/>
+              </w:rPr>
+              <w:t>9</w:t>
             </w:r>
           </w:p>
           <w:p>
@@ -1329,158 +1492,8 @@
               <w:rPr/>
             </w:pPr>
             <w:r>
-              <w:rPr>
-                <w:b/>
-                <w:bCs/>
-                <w:sz w:val="32"/>
-                <w:szCs w:val="32"/>
-                <w:u w:val="none"/>
-              </w:rPr>
-              <w:t>6</w:t>
-            </w:r>
-          </w:p>
-          <w:p>
-            <w:pPr>
-              <w:pStyle w:val="Titre3"/>
-              <w:numPr>
-                <w:ilvl w:val="2"/>
-                <w:numId w:val="2"/>
-              </w:numPr>
-              <w:rPr>
-                <w:b/>
-                <w:b/>
-                <w:bCs/>
-                <w:sz w:val="32"/>
-                <w:szCs w:val="32"/>
-                <w:u w:val="none"/>
-              </w:rPr>
-            </w:pPr>
-            <w:r>
-              <w:rPr>
-                <w:b w:val="false"/>
-                <w:bCs w:val="false"/>
-              </w:rPr>
-              <w:t>6</w:t>
-            </w:r>
-          </w:p>
-          <w:p>
-            <w:pPr>
-              <w:pStyle w:val="Titre3"/>
-              <w:numPr>
-                <w:ilvl w:val="2"/>
-                <w:numId w:val="2"/>
-              </w:numPr>
-              <w:rPr>
-                <w:b/>
-                <w:b/>
-                <w:bCs/>
-                <w:sz w:val="32"/>
-                <w:szCs w:val="32"/>
-                <w:u w:val="none"/>
-              </w:rPr>
-            </w:pPr>
-            <w:r>
-              <w:rPr>
-                <w:b w:val="false"/>
-                <w:bCs w:val="false"/>
-              </w:rPr>
-              <w:t>7</w:t>
-            </w:r>
-          </w:p>
-          <w:p>
-            <w:pPr>
-              <w:pStyle w:val="Titre3"/>
-              <w:numPr>
-                <w:ilvl w:val="2"/>
-                <w:numId w:val="2"/>
-              </w:numPr>
-              <w:rPr>
-                <w:b/>
-                <w:b/>
-                <w:bCs/>
-                <w:sz w:val="32"/>
-                <w:szCs w:val="32"/>
-                <w:u w:val="none"/>
-              </w:rPr>
-            </w:pPr>
-            <w:r>
-              <w:rPr>
-                <w:b w:val="false"/>
-                <w:bCs w:val="false"/>
-              </w:rPr>
-              <w:t>7</w:t>
-            </w:r>
-          </w:p>
-          <w:p>
-            <w:pPr>
-              <w:pStyle w:val="Titre3"/>
-              <w:numPr>
-                <w:ilvl w:val="2"/>
-                <w:numId w:val="2"/>
-              </w:numPr>
-              <w:rPr>
-                <w:b/>
-                <w:b/>
-                <w:bCs/>
-                <w:sz w:val="32"/>
-                <w:szCs w:val="32"/>
-                <w:u w:val="none"/>
-              </w:rPr>
-            </w:pPr>
-            <w:r>
-              <w:rPr>
-                <w:b w:val="false"/>
-                <w:bCs w:val="false"/>
-              </w:rPr>
-              <w:t>7</w:t>
-            </w:r>
-          </w:p>
-          <w:p>
-            <w:pPr>
-              <w:pStyle w:val="Titre3"/>
-              <w:numPr>
-                <w:ilvl w:val="2"/>
-                <w:numId w:val="2"/>
-              </w:numPr>
-              <w:rPr>
-                <w:b/>
-                <w:b/>
-                <w:bCs/>
-                <w:sz w:val="32"/>
-                <w:szCs w:val="32"/>
-                <w:u w:val="none"/>
-              </w:rPr>
-            </w:pPr>
-            <w:r>
-              <w:rPr>
-                <w:b w:val="false"/>
-                <w:bCs w:val="false"/>
-              </w:rPr>
-              <w:t>8</w:t>
-            </w:r>
-          </w:p>
-          <w:p>
-            <w:pPr>
-              <w:pStyle w:val="Titre3"/>
-              <w:numPr>
-                <w:ilvl w:val="2"/>
-                <w:numId w:val="2"/>
-              </w:numPr>
-              <w:rPr>
-                <w:b/>
-                <w:b/>
-                <w:bCs/>
-                <w:sz w:val="32"/>
-                <w:szCs w:val="32"/>
-                <w:u w:val="none"/>
-              </w:rPr>
-            </w:pPr>
-            <w:r>
-              <w:rPr>
-                <w:b w:val="false"/>
-                <w:bCs w:val="false"/>
-              </w:rPr>
-              <w:t>8</w:t>
+              <w:rPr/>
+              <w:t>10</w:t>
             </w:r>
           </w:p>
           <w:p>
@@ -1488,34 +1501,7 @@
               <w:pStyle w:val="Titre2"/>
               <w:numPr>
                 <w:ilvl w:val="1"/>
-                <w:numId w:val="1"/>
-              </w:numPr>
-              <w:rPr/>
-            </w:pPr>
-            <w:r>
-              <w:rPr/>
-            </w:r>
-          </w:p>
-          <w:p>
-            <w:pPr>
-              <w:pStyle w:val="Titre2"/>
-              <w:numPr>
-                <w:ilvl w:val="1"/>
-                <w:numId w:val="1"/>
-              </w:numPr>
-              <w:rPr/>
-            </w:pPr>
-            <w:r>
-              <w:rPr/>
-              <w:t>9</w:t>
-            </w:r>
-          </w:p>
-          <w:p>
-            <w:pPr>
-              <w:pStyle w:val="Titre2"/>
-              <w:numPr>
-                <w:ilvl w:val="1"/>
-                <w:numId w:val="2"/>
+                <w:numId w:val="3"/>
               </w:numPr>
               <w:spacing w:before="200" w:after="120"/>
               <w:rPr/>
@@ -1528,7 +1514,17 @@
                 <w:szCs w:val="32"/>
                 <w:u w:val="none"/>
               </w:rPr>
-              <w:t>10</w:t>
+              <w:t>1</w:t>
+            </w:r>
+            <w:r>
+              <w:rPr>
+                <w:b/>
+                <w:bCs/>
+                <w:sz w:val="32"/>
+                <w:szCs w:val="32"/>
+                <w:u w:val="none"/>
+              </w:rPr>
+              <w:t>1</w:t>
             </w:r>
           </w:p>
         </w:tc>
@@ -1537,76 +1533,18 @@
     <w:p>
       <w:pPr>
         <w:pStyle w:val="Titre1"/>
+        <w:widowControl/>
         <w:numPr>
           <w:ilvl w:val="0"/>
-          <w:numId w:val="2"/>
+          <w:numId w:val="0"/>
         </w:numPr>
-        <w:rPr/>
-      </w:pPr>
-      <w:r>
-        <w:rPr/>
-        <w:t>Introduction</w:t>
-      </w:r>
-    </w:p>
-    <w:p>
-      <w:pPr>
-        <w:pStyle w:val="Corpsdetexte"/>
-        <w:rPr/>
-      </w:pPr>
-      <w:r>
-        <w:rPr/>
-        <w:t xml:space="preserve">    </w:t>
-      </w:r>
-      <w:r>
-        <w:rPr/>
-        <w:t>Le but de notre projet est la création de périphériques USB (clavier et clef USB) incorporant des fonctionnalités propres (installation de logiciel d’espionnage, Keygraber). Ces périphériques seront contrôlés par un atmega16u2.</w:t>
-      </w:r>
-    </w:p>
-    <w:p>
-      <w:pPr>
-        <w:pStyle w:val="Corpsdetexte"/>
-        <w:rPr>
-          <w:rFonts w:ascii="Calibri Light" w:hAnsi="Calibri Light" w:eastAsia="Times New Roman" w:cs="Consolas" w:asciiTheme="majorHAnsi" w:hAnsiTheme="majorHAnsi"/>
-          <w:color w:val="333333"/>
-          <w:sz w:val="24"/>
-          <w:szCs w:val="24"/>
-        </w:rPr>
-      </w:pPr>
-      <w:r>
-        <w:rPr/>
-        <w:t>La durée de notre projet étant de deux ans nous avons décidé, durant la première année, de nous focaliser sur la partie software :</w:t>
-      </w:r>
-    </w:p>
-    <w:p>
-      <w:pPr>
-        <w:pStyle w:val="Corpsdetexte"/>
-        <w:rPr/>
-      </w:pPr>
-      <w:r>
-        <w:rPr/>
-        <w:tab/>
-        <w:t>- l’étude théorique (comment utiliser des bibliothèques, comment les modifier)</w:t>
-      </w:r>
-    </w:p>
-    <w:p>
-      <w:pPr>
-        <w:pStyle w:val="Corpsdetexte"/>
-        <w:rPr/>
-      </w:pPr>
-      <w:r>
-        <w:rPr/>
-        <w:tab/>
-        <w:t>- la création de maquette sur Arduino, afin de voir la réalisabilité de notre projet, les problèmes rencontrés, et aussi d’avoir à notre disposition les algorithmes qui seront utilisé à la fin de notre projet.</w:t>
-      </w:r>
-    </w:p>
-    <w:p>
-      <w:pPr>
-        <w:pStyle w:val="Corpsdetexte"/>
-        <w:rPr/>
-      </w:pPr>
-      <w:r>
-        <w:rPr/>
-        <w:t>Ainsi durant la 2ème année nous pourrons nous focaliser sur le hardware, ce qui comprend la création des PCB pour la clef et le clavier ainsi que leur « coque de protection ».</w:t>
+        <w:spacing w:lineRule="auto" w:line="259"/>
+        <w:jc w:val="left"/>
+        <w:outlineLvl w:val="0"/>
+        <w:rPr/>
+      </w:pPr>
+      <w:r>
+        <w:rPr/>
       </w:r>
       <w:r>
         <w:br w:type="page"/>
@@ -1617,7 +1555,198 @@
         <w:pStyle w:val="Titre1"/>
         <w:numPr>
           <w:ilvl w:val="0"/>
-          <w:numId w:val="2"/>
+          <w:numId w:val="3"/>
+        </w:numPr>
+        <w:rPr/>
+      </w:pPr>
+      <w:r>
+        <w:rPr/>
+      </w:r>
+    </w:p>
+    <w:p>
+      <w:pPr>
+        <w:pStyle w:val="Titre1"/>
+        <w:numPr>
+          <w:ilvl w:val="0"/>
+          <w:numId w:val="3"/>
+        </w:numPr>
+        <w:rPr/>
+      </w:pPr>
+      <w:r>
+        <w:rPr/>
+      </w:r>
+    </w:p>
+    <w:p>
+      <w:pPr>
+        <w:pStyle w:val="Titre1"/>
+        <w:numPr>
+          <w:ilvl w:val="0"/>
+          <w:numId w:val="3"/>
+        </w:numPr>
+        <w:rPr/>
+      </w:pPr>
+      <w:r>
+        <w:rPr/>
+      </w:r>
+    </w:p>
+    <w:p>
+      <w:pPr>
+        <w:pStyle w:val="Titre1"/>
+        <w:numPr>
+          <w:ilvl w:val="0"/>
+          <w:numId w:val="3"/>
+        </w:numPr>
+        <w:rPr/>
+      </w:pPr>
+      <w:r>
+        <w:rPr/>
+      </w:r>
+    </w:p>
+    <w:p>
+      <w:pPr>
+        <w:pStyle w:val="Titre1"/>
+        <w:numPr>
+          <w:ilvl w:val="0"/>
+          <w:numId w:val="3"/>
+        </w:numPr>
+        <w:rPr/>
+      </w:pPr>
+      <w:r>
+        <w:rPr/>
+      </w:r>
+    </w:p>
+    <w:p>
+      <w:pPr>
+        <w:pStyle w:val="Titre1"/>
+        <w:numPr>
+          <w:ilvl w:val="0"/>
+          <w:numId w:val="3"/>
+        </w:numPr>
+        <w:rPr/>
+      </w:pPr>
+      <w:r>
+        <w:rPr/>
+        <w:t>Introduction</w:t>
+      </w:r>
+    </w:p>
+    <w:p>
+      <w:pPr>
+        <w:pStyle w:val="Titre1"/>
+        <w:numPr>
+          <w:ilvl w:val="0"/>
+          <w:numId w:val="3"/>
+        </w:numPr>
+        <w:rPr/>
+      </w:pPr>
+      <w:r>
+        <w:rPr/>
+      </w:r>
+    </w:p>
+    <w:p>
+      <w:pPr>
+        <w:pStyle w:val="Corpsdetexte"/>
+        <w:spacing w:before="114" w:after="254"/>
+        <w:rPr/>
+      </w:pPr>
+      <w:r>
+        <w:rPr/>
+        <w:t xml:space="preserve">    </w:t>
+      </w:r>
+      <w:r>
+        <w:rPr/>
+        <w:t>Le but de notre projet est la création de périphériques USB (clavier et clef USB) incorporant des fonctionnalités propres (installation de logiciel d’espionnage, Keygraber). Ces périphériques seront contrôlés par un atmega16u2.</w:t>
+      </w:r>
+    </w:p>
+    <w:p>
+      <w:pPr>
+        <w:pStyle w:val="Corpsdetexte"/>
+        <w:spacing w:before="114" w:after="254"/>
+        <w:rPr/>
+      </w:pPr>
+      <w:r>
+        <w:rPr/>
+        <w:t>La durée de notre projet étant de deux ans nous avons décidé, durant la première année, de nous focaliser sur la partie software :</w:t>
+      </w:r>
+    </w:p>
+    <w:p>
+      <w:pPr>
+        <w:pStyle w:val="Corpsdetexte"/>
+        <w:spacing w:before="114" w:after="254"/>
+        <w:rPr/>
+      </w:pPr>
+      <w:r>
+        <w:rPr/>
+        <w:tab/>
+        <w:t xml:space="preserve">- l’étude théorique </w:t>
+      </w:r>
+      <w:r>
+        <w:rPr/>
+        <w:t>avec une compréhension suffisante du protocole USB pour nos périphériques, comment utiliser et configurer la bibliothèque LUFA puis incorporer le code dans le contrôleur USB</w:t>
+      </w:r>
+    </w:p>
+    <w:p>
+      <w:pPr>
+        <w:pStyle w:val="Corpsdetexte"/>
+        <w:spacing w:before="114" w:after="254"/>
+        <w:rPr/>
+      </w:pPr>
+      <w:r>
+        <w:rPr/>
+        <w:tab/>
+        <w:t xml:space="preserve">- la création de maquette sur Arduino, afin de voir la réalisabilité de notre projet, </w:t>
+      </w:r>
+      <w:r>
+        <w:rPr/>
+        <w:t>de mieux l’appréhender</w:t>
+      </w:r>
+      <w:r>
+        <w:rPr/>
+        <w:t xml:space="preserve">, et aussi d’avoir à notre disposition </w:t>
+      </w:r>
+      <w:r>
+        <w:rPr/>
+        <w:t>d</w:t>
+      </w:r>
+      <w:r>
+        <w:rPr/>
+        <w:t>es algorithmes qui seront uti</w:t>
+      </w:r>
+      <w:r>
+        <w:rPr/>
+        <w:t>les</w:t>
+      </w:r>
+      <w:r>
+        <w:rPr/>
+        <w:t xml:space="preserve"> </w:t>
+      </w:r>
+      <w:r>
+        <w:rPr/>
+        <w:t>au projet final.</w:t>
+      </w:r>
+    </w:p>
+    <w:p>
+      <w:pPr>
+        <w:pStyle w:val="Corpsdetexte"/>
+        <w:rPr/>
+      </w:pPr>
+      <w:r>
+        <w:rPr/>
+        <w:t xml:space="preserve">Ainsi durant la 2ème année nous pourrons nous focaliser sur le hardware, ce qui comprend la création des PCB pour la clef et le clavier ainsi que leur « coque de protection ». </w:t>
+      </w:r>
+      <w:r>
+        <w:rPr/>
+        <w:t>En parallèle, nous pourrons également appliquer les connaissances acquises concernant le protocole USB et LUFA.</w:t>
+      </w:r>
+      <w:r>
+        <w:br w:type="page"/>
+      </w:r>
+    </w:p>
+    <w:p>
+      <w:pPr>
+        <w:pStyle w:val="Titre1"/>
+        <w:numPr>
+          <w:ilvl w:val="0"/>
+          <w:numId w:val="3"/>
         </w:numPr>
         <w:rPr/>
       </w:pPr>
@@ -1631,7 +1760,7 @@
         <w:pStyle w:val="Titre2"/>
         <w:numPr>
           <w:ilvl w:val="1"/>
-          <w:numId w:val="2"/>
+          <w:numId w:val="3"/>
         </w:numPr>
         <w:rPr/>
       </w:pPr>
@@ -1672,6 +1801,7 @@
     <w:p>
       <w:pPr>
         <w:pStyle w:val="Corpsdetexte"/>
+        <w:spacing w:before="0" w:after="0"/>
         <w:rPr/>
       </w:pPr>
       <w:r>
@@ -1687,7 +1817,7 @@
                 <wp:positionV relativeFrom="paragraph">
                   <wp:posOffset>158750</wp:posOffset>
                 </wp:positionV>
-                <wp:extent cx="3201035" cy="2132965"/>
+                <wp:extent cx="3201670" cy="2252345"/>
                 <wp:effectExtent l="0" t="0" r="0" b="0"/>
                 <wp:wrapTopAndBottom/>
                 <wp:docPr id="3" name="Cadre1"/>
@@ -1698,7 +1828,7 @@
                       <wps:spPr>
                         <a:xfrm>
                           <a:off x="0" y="0"/>
-                          <a:ext cx="3200400" cy="2132280"/>
+                          <a:ext cx="3201120" cy="2251800"/>
                         </a:xfrm>
                         <a:prstGeom prst="rect">
                           <a:avLst/>
@@ -1720,14 +1850,10 @@
                             <w:pPr>
                               <w:pStyle w:val="Figure"/>
                               <w:spacing w:before="120" w:after="120"/>
-                              <w:rPr>
-                                <w:color w:val="000000"/>
-                              </w:rPr>
+                              <w:rPr/>
                             </w:pPr>
                             <w:r>
-                              <w:rPr>
-                                <w:color w:val="000000"/>
-                              </w:rPr>
+                              <w:rPr/>
                               <w:drawing>
                                 <wp:inline distT="0" distB="0" distL="0" distR="0">
                                   <wp:extent cx="3199130" cy="1826895"/>
@@ -1780,9 +1906,7 @@
                               <w:t xml:space="preserve">Figure </w:t>
                             </w:r>
                             <w:r>
-                              <w:rPr>
-                                <w:color w:val="000000"/>
-                              </w:rPr>
+                              <w:rPr/>
                               <w:fldChar w:fldCharType="begin"/>
                             </w:r>
                             <w:r>
@@ -1821,7 +1945,7 @@
           </mc:Choice>
           <mc:Fallback>
             <w:pict>
-              <v:rect id="shape_0" ID="Cadre1" stroked="f" style="position:absolute;margin-left:117.7pt;margin-top:12.5pt;width:251.95pt;height:167.85pt">
+              <v:rect id="shape_0" ID="Cadre1" stroked="f" style="position:absolute;margin-left:117.7pt;margin-top:12.5pt;width:252pt;height:177.25pt">
                 <w10:wrap type="square"/>
                 <v:fill o:detectmouseclick="t" on="false"/>
                 <v:stroke color="#3465a4" joinstyle="round" endcap="flat"/>
@@ -1831,14 +1955,10 @@
                       <w:pPr>
                         <w:pStyle w:val="Figure"/>
                         <w:spacing w:before="120" w:after="120"/>
-                        <w:rPr>
-                          <w:color w:val="000000"/>
-                        </w:rPr>
+                        <w:rPr/>
                       </w:pPr>
                       <w:r>
-                        <w:rPr>
-                          <w:color w:val="000000"/>
-                        </w:rPr>
+                        <w:rPr/>
                         <w:drawing>
                           <wp:inline distT="0" distB="0" distL="0" distR="0">
                             <wp:extent cx="3199130" cy="1826895"/>
@@ -1891,9 +2011,7 @@
                         <w:t xml:space="preserve">Figure </w:t>
                       </w:r>
                       <w:r>
-                        <w:rPr>
-                          <w:color w:val="000000"/>
-                        </w:rPr>
+                        <w:rPr/>
                         <w:fldChar w:fldCharType="begin"/>
                       </w:r>
                       <w:r>
@@ -1943,7 +2061,7 @@
         <w:pStyle w:val="Corpsdetexte"/>
         <w:numPr>
           <w:ilvl w:val="0"/>
-          <w:numId w:val="4"/>
+          <w:numId w:val="5"/>
         </w:numPr>
         <w:rPr/>
       </w:pPr>
@@ -1957,7 +2075,7 @@
         <w:pStyle w:val="Corpsdetexte"/>
         <w:numPr>
           <w:ilvl w:val="0"/>
-          <w:numId w:val="4"/>
+          <w:numId w:val="5"/>
         </w:numPr>
         <w:rPr/>
       </w:pPr>
@@ -1971,7 +2089,7 @@
         <w:pStyle w:val="Corpsdetexte"/>
         <w:numPr>
           <w:ilvl w:val="0"/>
-          <w:numId w:val="4"/>
+          <w:numId w:val="5"/>
         </w:numPr>
         <w:rPr/>
       </w:pPr>
@@ -1985,7 +2103,7 @@
         <w:pStyle w:val="Corpsdetexte"/>
         <w:numPr>
           <w:ilvl w:val="0"/>
-          <w:numId w:val="4"/>
+          <w:numId w:val="5"/>
         </w:numPr>
         <w:rPr/>
       </w:pPr>
@@ -2086,10 +2204,17 @@
       <w:pPr>
         <w:pStyle w:val="Corpsdetexte"/>
         <w:jc w:val="center"/>
-        <w:rPr/>
-      </w:pPr>
-      <w:r>
-        <w:rPr/>
+        <w:rPr>
+          <w:i/>
+          <w:i/>
+          <w:iCs/>
+        </w:rPr>
+      </w:pPr>
+      <w:r>
+        <w:rPr>
+          <w:i/>
+          <w:iCs/>
+        </w:rPr>
         <w:t>Figure 2 : Les descripteurs USB</w:t>
       </w:r>
     </w:p>
@@ -2224,7 +2349,7 @@
         <w:pStyle w:val="Titre2"/>
         <w:numPr>
           <w:ilvl w:val="1"/>
-          <w:numId w:val="2"/>
+          <w:numId w:val="3"/>
         </w:numPr>
         <w:rPr/>
       </w:pPr>
@@ -2317,7 +2442,7 @@
                 <wp:positionV relativeFrom="paragraph">
                   <wp:posOffset>635</wp:posOffset>
                 </wp:positionV>
-                <wp:extent cx="5131435" cy="2348865"/>
+                <wp:extent cx="5132070" cy="2349500"/>
                 <wp:effectExtent l="0" t="0" r="0" b="0"/>
                 <wp:wrapTopAndBottom/>
                 <wp:docPr id="8" name="Cadre3"/>
@@ -2328,7 +2453,7 @@
                       <wps:spPr>
                         <a:xfrm>
                           <a:off x="0" y="0"/>
-                          <a:ext cx="5130720" cy="2348280"/>
+                          <a:ext cx="5131440" cy="2349000"/>
                         </a:xfrm>
                         <a:prstGeom prst="rect">
                           <a:avLst/>
@@ -2350,14 +2475,10 @@
                             <w:pPr>
                               <w:pStyle w:val="Figure"/>
                               <w:spacing w:before="120" w:after="120"/>
-                              <w:rPr>
-                                <w:color w:val="000000"/>
-                              </w:rPr>
+                              <w:rPr/>
                             </w:pPr>
                             <w:r>
-                              <w:rPr>
-                                <w:color w:val="000000"/>
-                              </w:rPr>
+                              <w:rPr/>
                               <w:drawing>
                                 <wp:inline distT="0" distB="0" distL="0" distR="0">
                                   <wp:extent cx="5129530" cy="1923415"/>
@@ -2410,9 +2531,7 @@
                               <w:t xml:space="preserve">Figure </w:t>
                             </w:r>
                             <w:r>
-                              <w:rPr>
-                                <w:color w:val="000000"/>
-                              </w:rPr>
+                              <w:rPr/>
                               <w:fldChar w:fldCharType="begin"/>
                             </w:r>
                             <w:r>
@@ -2451,7 +2570,7 @@
           </mc:Choice>
           <mc:Fallback>
             <w:pict>
-              <v:rect id="shape_0" ID="Cadre3" stroked="f" style="position:absolute;margin-left:41.65pt;margin-top:0.05pt;width:403.95pt;height:184.85pt;mso-position-horizontal:center">
+              <v:rect id="shape_0" ID="Cadre3" stroked="f" style="position:absolute;margin-left:41.6pt;margin-top:0.05pt;width:404pt;height:184.9pt;mso-position-horizontal:center">
                 <w10:wrap type="square"/>
                 <v:fill o:detectmouseclick="t" on="false"/>
                 <v:stroke color="#3465a4" joinstyle="round" endcap="flat"/>
@@ -2461,14 +2580,10 @@
                       <w:pPr>
                         <w:pStyle w:val="Figure"/>
                         <w:spacing w:before="120" w:after="120"/>
-                        <w:rPr>
-                          <w:color w:val="000000"/>
-                        </w:rPr>
+                        <w:rPr/>
                       </w:pPr>
                       <w:r>
-                        <w:rPr>
-                          <w:color w:val="000000"/>
-                        </w:rPr>
+                        <w:rPr/>
                         <w:drawing>
                           <wp:inline distT="0" distB="0" distL="0" distR="0">
                             <wp:extent cx="5129530" cy="1923415"/>
@@ -2521,9 +2636,7 @@
                         <w:t xml:space="preserve">Figure </w:t>
                       </w:r>
                       <w:r>
-                        <w:rPr>
-                          <w:color w:val="000000"/>
-                        </w:rPr>
+                        <w:rPr/>
                         <w:fldChar w:fldCharType="begin"/>
                       </w:r>
                       <w:r>
@@ -2637,7 +2750,7 @@
         <w:pStyle w:val="Titre1"/>
         <w:numPr>
           <w:ilvl w:val="0"/>
-          <w:numId w:val="2"/>
+          <w:numId w:val="3"/>
         </w:numPr>
         <w:rPr>
           <w:sz w:val="36"/>
@@ -2733,7 +2846,7 @@
         <w:pStyle w:val="Titre2"/>
         <w:numPr>
           <w:ilvl w:val="1"/>
-          <w:numId w:val="2"/>
+          <w:numId w:val="3"/>
         </w:numPr>
         <w:rPr/>
       </w:pPr>
@@ -2861,7 +2974,7 @@
         <w:pStyle w:val="Corpsdetexte"/>
         <w:numPr>
           <w:ilvl w:val="0"/>
-          <w:numId w:val="3"/>
+          <w:numId w:val="4"/>
         </w:numPr>
         <w:rPr/>
       </w:pPr>
@@ -2923,7 +3036,7 @@
         <w:pStyle w:val="Titre2"/>
         <w:numPr>
           <w:ilvl w:val="1"/>
-          <w:numId w:val="2"/>
+          <w:numId w:val="3"/>
         </w:numPr>
         <w:rPr/>
       </w:pPr>
@@ -2983,7 +3096,7 @@
         <w:pStyle w:val="Corpsdetexte"/>
         <w:numPr>
           <w:ilvl w:val="0"/>
-          <w:numId w:val="3"/>
+          <w:numId w:val="4"/>
         </w:numPr>
         <w:rPr/>
       </w:pPr>
@@ -2997,7 +3110,7 @@
         <w:pStyle w:val="Titre2"/>
         <w:numPr>
           <w:ilvl w:val="1"/>
-          <w:numId w:val="2"/>
+          <w:numId w:val="3"/>
         </w:numPr>
         <w:rPr/>
       </w:pPr>
@@ -3056,7 +3169,7 @@
         <w:pStyle w:val="Titre2"/>
         <w:numPr>
           <w:ilvl w:val="1"/>
-          <w:numId w:val="2"/>
+          <w:numId w:val="3"/>
         </w:numPr>
         <w:rPr/>
       </w:pPr>
@@ -3176,7 +3289,7 @@
         <w:pStyle w:val="Corpsdetexte"/>
         <w:numPr>
           <w:ilvl w:val="0"/>
-          <w:numId w:val="3"/>
+          <w:numId w:val="4"/>
         </w:numPr>
         <w:rPr/>
       </w:pPr>
@@ -3204,7 +3317,7 @@
         <w:pStyle w:val="Titre2"/>
         <w:numPr>
           <w:ilvl w:val="1"/>
-          <w:numId w:val="2"/>
+          <w:numId w:val="3"/>
         </w:numPr>
         <w:rPr/>
       </w:pPr>
@@ -3316,7 +3429,7 @@
         <w:pStyle w:val="Corpsdetexte"/>
         <w:numPr>
           <w:ilvl w:val="0"/>
-          <w:numId w:val="3"/>
+          <w:numId w:val="4"/>
         </w:numPr>
         <w:rPr/>
       </w:pPr>
@@ -3344,7 +3457,7 @@
         <w:pStyle w:val="Titre2"/>
         <w:numPr>
           <w:ilvl w:val="1"/>
-          <w:numId w:val="2"/>
+          <w:numId w:val="3"/>
         </w:numPr>
         <w:rPr/>
       </w:pPr>
@@ -3488,25 +3601,52 @@
       </w:pPr>
       <w:r>
         <w:rPr/>
-        <w:t xml:space="preserve">L’objectif de l’année prochaine </w:t>
-      </w:r>
-      <w:r>
-        <w:rPr/>
-        <w:t>est de s’affranchir d’Arduino et réaliser nos propres cartes. Cela implique donc :</w:t>
-      </w:r>
-    </w:p>
-    <w:p>
-      <w:pPr>
-        <w:pStyle w:val="Corpsdetexte"/>
-        <w:rPr/>
-      </w:pPr>
-      <w:r>
-        <w:rPr/>
-        <w:t xml:space="preserve">- </w:t>
-      </w:r>
-      <w:r>
-        <w:rPr/>
-        <w:t>de faire l’inventaire des composants nécessaires aux différentes fonctionnalités et à la réalisation des PCB,</w:t>
+        <w:t xml:space="preserve">L’objectif de cette année était de créer les prototypes du clavier et de la clé USB. Celui du premier a pu être mis en œuvre entièrement. Malheureusement, pour la clé USB, la combinaison du hardware et du software utilisé ne nous ont pas permis de réaliser complètement cette maquette. En effet, l’aspect stockage de masse n’a pas pu être satisfait. Néanmoins, elle permet tout de même d’ouvrir le terminal Windows et d’entrer les instructions pré-enregistrées. Côté documentation (protocole USB et </w:t>
+      </w:r>
+      <w:r>
+        <w:rPr/>
+        <w:t xml:space="preserve">bibliothèque </w:t>
+      </w:r>
+      <w:r>
+        <w:rPr/>
+        <w:t xml:space="preserve">LUFA), le travail fournit nous simplifiera </w:t>
+      </w:r>
+      <w:r>
+        <w:rPr/>
+        <w:t xml:space="preserve">grandement </w:t>
+      </w:r>
+      <w:r>
+        <w:rPr/>
+        <w:t>la tâche sur la partie logicielle.</w:t>
+      </w:r>
+    </w:p>
+    <w:p>
+      <w:pPr>
+        <w:pStyle w:val="Corpsdetexte"/>
+        <w:rPr/>
+      </w:pPr>
+      <w:r>
+        <w:rPr/>
+      </w:r>
+    </w:p>
+    <w:p>
+      <w:pPr>
+        <w:pStyle w:val="Corpsdetexte"/>
+        <w:rPr/>
+      </w:pPr>
+      <w:r>
+        <w:rPr/>
+        <w:t>L’objectif de l’année prochaine est de s’affranchir d’Arduino et réaliser nos propres cartes. Cela implique donc :</w:t>
+      </w:r>
+    </w:p>
+    <w:p>
+      <w:pPr>
+        <w:pStyle w:val="Corpsdetexte"/>
+        <w:rPr/>
+      </w:pPr>
+      <w:r>
+        <w:rPr/>
+        <w:t>- de faire l’inventaire des composants nécessaires aux différentes fonctionnalités et à la réalisation des PCB,</w:t>
       </w:r>
     </w:p>
     <w:p>
@@ -3526,33 +3666,17 @@
       </w:pPr>
       <w:r>
         <w:rPr/>
-        <w:t xml:space="preserve">- </w:t>
-      </w:r>
-      <w:r>
-        <w:rPr/>
-        <w:t>la rédaction des programmes (on pourra s’appuyer sur ceux des maquettes construites cette année),</w:t>
-      </w:r>
-    </w:p>
-    <w:p>
-      <w:pPr>
-        <w:pStyle w:val="Corpsdetexte"/>
-        <w:rPr/>
-      </w:pPr>
-      <w:r>
-        <w:rPr/>
-        <w:t xml:space="preserve">- </w:t>
-      </w:r>
-      <w:r>
-        <w:rPr/>
-        <w:t xml:space="preserve">le montage </w:t>
-      </w:r>
-      <w:r>
-        <w:rPr/>
-        <w:t xml:space="preserve">des deux </w:t>
-      </w:r>
-      <w:r>
-        <w:rPr/>
-        <w:t>périphériques.</w:t>
+        <w:t>- la rédaction des programmes (on pourra s’appuyer sur ceux des maquettes construites cette année),</w:t>
+      </w:r>
+    </w:p>
+    <w:p>
+      <w:pPr>
+        <w:pStyle w:val="Corpsdetexte"/>
+        <w:rPr/>
+      </w:pPr>
+      <w:r>
+        <w:rPr/>
+        <w:t>- le montage des deux périphériques.</w:t>
       </w:r>
     </w:p>
     <w:p>
@@ -3579,41 +3703,41 @@
     <w:p>
       <w:pPr>
         <w:pStyle w:val="Titre1"/>
-        <w:numPr>
-          <w:ilvl w:val="0"/>
-          <w:numId w:val="2"/>
-        </w:numPr>
-        <w:rPr/>
-      </w:pPr>
-      <w:r>
-        <w:rPr/>
-        <w:tab/>
-      </w:r>
-      <w:r>
-        <w:rPr>
-          <w:b/>
-          <w:bCs/>
-        </w:rPr>
-        <w:t xml:space="preserve">Annexes </w:t>
-      </w:r>
-    </w:p>
-    <w:p>
-      <w:pPr>
-        <w:pStyle w:val="Normal"/>
-        <w:spacing w:before="0" w:after="0"/>
-        <w:rPr/>
-      </w:pPr>
-      <w:r>
-        <w:rPr/>
-      </w:r>
-    </w:p>
-    <w:p>
-      <w:pPr>
-        <w:pStyle w:val="Normal"/>
         <w:numPr>
           <w:ilvl w:val="0"/>
           <w:numId w:val="3"/>
         </w:numPr>
+        <w:rPr/>
+      </w:pPr>
+      <w:r>
+        <w:rPr/>
+        <w:tab/>
+      </w:r>
+      <w:r>
+        <w:rPr>
+          <w:b/>
+          <w:bCs/>
+        </w:rPr>
+        <w:t xml:space="preserve">Annexes </w:t>
+      </w:r>
+    </w:p>
+    <w:p>
+      <w:pPr>
+        <w:pStyle w:val="Normal"/>
+        <w:spacing w:before="0" w:after="0"/>
+        <w:rPr/>
+      </w:pPr>
+      <w:r>
+        <w:rPr/>
+      </w:r>
+    </w:p>
+    <w:p>
+      <w:pPr>
+        <w:pStyle w:val="Normal"/>
+        <w:numPr>
+          <w:ilvl w:val="0"/>
+          <w:numId w:val="4"/>
+        </w:numPr>
         <w:spacing w:before="0" w:after="0"/>
         <w:rPr/>
       </w:pPr>
@@ -4077,7 +4201,7 @@
         <w:pStyle w:val="Normal"/>
         <w:numPr>
           <w:ilvl w:val="0"/>
-          <w:numId w:val="3"/>
+          <w:numId w:val="4"/>
         </w:numPr>
         <w:spacing w:before="0" w:after="0"/>
         <w:rPr/>
@@ -4358,7 +4482,7 @@
         <w:pStyle w:val="Normal"/>
         <w:numPr>
           <w:ilvl w:val="0"/>
-          <w:numId w:val="3"/>
+          <w:numId w:val="4"/>
         </w:numPr>
         <w:spacing w:before="0" w:after="0"/>
         <w:rPr/>
@@ -5614,7 +5738,7 @@
         <w:pStyle w:val="Normal"/>
         <w:numPr>
           <w:ilvl w:val="0"/>
-          <w:numId w:val="3"/>
+          <w:numId w:val="4"/>
         </w:numPr>
         <w:spacing w:before="0" w:after="0"/>
         <w:rPr/>
@@ -6461,7 +6585,7 @@
     </w:r>
     <w:r>
       <w:rPr/>
-      <w:t>13</w:t>
+      <w:t>14</w:t>
     </w:r>
     <w:r>
       <w:rPr/>
@@ -6681,6 +6805,98 @@
   <w:abstractNum w:abstractNumId="3">
     <w:lvl w:ilvl="0">
       <w:start w:val="1"/>
+      <w:numFmt w:val="none"/>
+      <w:suff w:val="nothing"/>
+      <w:lvlText w:val=""/>
+      <w:lvlJc w:val="left"/>
+      <w:pPr>
+        <w:ind w:left="0" w:hanging="0"/>
+      </w:pPr>
+    </w:lvl>
+    <w:lvl w:ilvl="1">
+      <w:start w:val="1"/>
+      <w:numFmt w:val="none"/>
+      <w:suff w:val="nothing"/>
+      <w:lvlText w:val=""/>
+      <w:lvlJc w:val="left"/>
+      <w:pPr>
+        <w:ind w:left="0" w:hanging="0"/>
+      </w:pPr>
+    </w:lvl>
+    <w:lvl w:ilvl="2">
+      <w:start w:val="1"/>
+      <w:numFmt w:val="none"/>
+      <w:suff w:val="nothing"/>
+      <w:lvlText w:val=""/>
+      <w:lvlJc w:val="left"/>
+      <w:pPr>
+        <w:ind w:left="0" w:hanging="0"/>
+      </w:pPr>
+    </w:lvl>
+    <w:lvl w:ilvl="3">
+      <w:start w:val="1"/>
+      <w:numFmt w:val="none"/>
+      <w:suff w:val="nothing"/>
+      <w:lvlText w:val=""/>
+      <w:lvlJc w:val="left"/>
+      <w:pPr>
+        <w:ind w:left="0" w:hanging="0"/>
+      </w:pPr>
+    </w:lvl>
+    <w:lvl w:ilvl="4">
+      <w:start w:val="1"/>
+      <w:numFmt w:val="none"/>
+      <w:suff w:val="nothing"/>
+      <w:lvlText w:val=""/>
+      <w:lvlJc w:val="left"/>
+      <w:pPr>
+        <w:ind w:left="0" w:hanging="0"/>
+      </w:pPr>
+    </w:lvl>
+    <w:lvl w:ilvl="5">
+      <w:start w:val="1"/>
+      <w:numFmt w:val="none"/>
+      <w:suff w:val="nothing"/>
+      <w:lvlText w:val=""/>
+      <w:lvlJc w:val="left"/>
+      <w:pPr>
+        <w:ind w:left="0" w:hanging="0"/>
+      </w:pPr>
+    </w:lvl>
+    <w:lvl w:ilvl="6">
+      <w:start w:val="1"/>
+      <w:numFmt w:val="none"/>
+      <w:suff w:val="nothing"/>
+      <w:lvlText w:val=""/>
+      <w:lvlJc w:val="left"/>
+      <w:pPr>
+        <w:ind w:left="0" w:hanging="0"/>
+      </w:pPr>
+    </w:lvl>
+    <w:lvl w:ilvl="7">
+      <w:start w:val="1"/>
+      <w:numFmt w:val="none"/>
+      <w:suff w:val="nothing"/>
+      <w:lvlText w:val=""/>
+      <w:lvlJc w:val="left"/>
+      <w:pPr>
+        <w:ind w:left="0" w:hanging="0"/>
+      </w:pPr>
+    </w:lvl>
+    <w:lvl w:ilvl="8">
+      <w:start w:val="1"/>
+      <w:numFmt w:val="none"/>
+      <w:suff w:val="nothing"/>
+      <w:lvlText w:val=""/>
+      <w:lvlJc w:val="left"/>
+      <w:pPr>
+        <w:ind w:left="0" w:hanging="0"/>
+      </w:pPr>
+    </w:lvl>
+  </w:abstractNum>
+  <w:abstractNum w:abstractNumId="4">
+    <w:lvl w:ilvl="0">
+      <w:start w:val="1"/>
       <w:numFmt w:val="bullet"/>
       <w:lvlText w:val=""/>
       <w:lvlJc w:val="left"/>
@@ -6798,7 +7014,7 @@
       </w:rPr>
     </w:lvl>
   </w:abstractNum>
-  <w:abstractNum w:abstractNumId="4">
+  <w:abstractNum w:abstractNumId="5">
     <w:lvl w:ilvl="0">
       <w:start w:val="1"/>
       <w:numFmt w:val="bullet"/>
@@ -6955,6 +7171,9 @@
   </w:num>
   <w:num w:numId="4">
     <w:abstractNumId w:val="4"/>
+  </w:num>
+  <w:num w:numId="5">
+    <w:abstractNumId w:val="5"/>
   </w:num>
 </w:numbering>
 </file>
@@ -8168,6 +8387,133 @@
       <w:rFonts w:cs="OpenSymbol"/>
     </w:rPr>
   </w:style>
+  <w:style w:type="character" w:styleId="ListLabel94">
+    <w:name w:val="ListLabel 94"/>
+    <w:qFormat/>
+    <w:rPr>
+      <w:rFonts w:cs="Symbol"/>
+      <w:sz w:val="24"/>
+    </w:rPr>
+  </w:style>
+  <w:style w:type="character" w:styleId="ListLabel95">
+    <w:name w:val="ListLabel 95"/>
+    <w:qFormat/>
+    <w:rPr>
+      <w:rFonts w:cs="Courier New"/>
+    </w:rPr>
+  </w:style>
+  <w:style w:type="character" w:styleId="ListLabel96">
+    <w:name w:val="ListLabel 96"/>
+    <w:qFormat/>
+    <w:rPr>
+      <w:rFonts w:cs="Wingdings"/>
+    </w:rPr>
+  </w:style>
+  <w:style w:type="character" w:styleId="ListLabel97">
+    <w:name w:val="ListLabel 97"/>
+    <w:qFormat/>
+    <w:rPr>
+      <w:rFonts w:cs="Symbol"/>
+    </w:rPr>
+  </w:style>
+  <w:style w:type="character" w:styleId="ListLabel98">
+    <w:name w:val="ListLabel 98"/>
+    <w:qFormat/>
+    <w:rPr>
+      <w:rFonts w:cs="Courier New"/>
+    </w:rPr>
+  </w:style>
+  <w:style w:type="character" w:styleId="ListLabel99">
+    <w:name w:val="ListLabel 99"/>
+    <w:qFormat/>
+    <w:rPr>
+      <w:rFonts w:cs="Wingdings"/>
+    </w:rPr>
+  </w:style>
+  <w:style w:type="character" w:styleId="ListLabel100">
+    <w:name w:val="ListLabel 100"/>
+    <w:qFormat/>
+    <w:rPr>
+      <w:rFonts w:cs="Symbol"/>
+    </w:rPr>
+  </w:style>
+  <w:style w:type="character" w:styleId="ListLabel101">
+    <w:name w:val="ListLabel 101"/>
+    <w:qFormat/>
+    <w:rPr>
+      <w:rFonts w:cs="Courier New"/>
+    </w:rPr>
+  </w:style>
+  <w:style w:type="character" w:styleId="ListLabel102">
+    <w:name w:val="ListLabel 102"/>
+    <w:qFormat/>
+    <w:rPr>
+      <w:rFonts w:cs="Wingdings"/>
+    </w:rPr>
+  </w:style>
+  <w:style w:type="character" w:styleId="ListLabel103">
+    <w:name w:val="ListLabel 103"/>
+    <w:qFormat/>
+    <w:rPr>
+      <w:rFonts w:cs="OpenSymbol"/>
+    </w:rPr>
+  </w:style>
+  <w:style w:type="character" w:styleId="ListLabel104">
+    <w:name w:val="ListLabel 104"/>
+    <w:qFormat/>
+    <w:rPr>
+      <w:rFonts w:cs="OpenSymbol"/>
+    </w:rPr>
+  </w:style>
+  <w:style w:type="character" w:styleId="ListLabel105">
+    <w:name w:val="ListLabel 105"/>
+    <w:qFormat/>
+    <w:rPr>
+      <w:rFonts w:cs="OpenSymbol"/>
+    </w:rPr>
+  </w:style>
+  <w:style w:type="character" w:styleId="ListLabel106">
+    <w:name w:val="ListLabel 106"/>
+    <w:qFormat/>
+    <w:rPr>
+      <w:rFonts w:cs="OpenSymbol"/>
+    </w:rPr>
+  </w:style>
+  <w:style w:type="character" w:styleId="ListLabel107">
+    <w:name w:val="ListLabel 107"/>
+    <w:qFormat/>
+    <w:rPr>
+      <w:rFonts w:cs="OpenSymbol"/>
+    </w:rPr>
+  </w:style>
+  <w:style w:type="character" w:styleId="ListLabel108">
+    <w:name w:val="ListLabel 108"/>
+    <w:qFormat/>
+    <w:rPr>
+      <w:rFonts w:cs="OpenSymbol"/>
+    </w:rPr>
+  </w:style>
+  <w:style w:type="character" w:styleId="ListLabel109">
+    <w:name w:val="ListLabel 109"/>
+    <w:qFormat/>
+    <w:rPr>
+      <w:rFonts w:cs="OpenSymbol"/>
+    </w:rPr>
+  </w:style>
+  <w:style w:type="character" w:styleId="ListLabel110">
+    <w:name w:val="ListLabel 110"/>
+    <w:qFormat/>
+    <w:rPr>
+      <w:rFonts w:cs="OpenSymbol"/>
+    </w:rPr>
+  </w:style>
+  <w:style w:type="character" w:styleId="ListLabel111">
+    <w:name w:val="ListLabel 111"/>
+    <w:qFormat/>
+    <w:rPr>
+      <w:rFonts w:cs="OpenSymbol"/>
+    </w:rPr>
+  </w:style>
   <w:style w:type="paragraph" w:styleId="Titre">
     <w:name w:val="Titre"/>
     <w:basedOn w:val="Normal"/>

</xml_diff>

<commit_message>
noms de famille en MAJUSCULES
</commit_message>
<xml_diff>
--- a/Rapport projet.docx
+++ b/Rapport projet.docx
@@ -726,7 +726,11 @@
             </w:pPr>
             <w:r>
               <w:rPr/>
-              <w:t>Maxime Duquesne</w:t>
+              <w:t>Maxime D</w:t>
+            </w:r>
+            <w:r>
+              <w:rPr/>
+              <w:t>UQUESNE</w:t>
             </w:r>
           </w:p>
           <w:p>
@@ -766,7 +770,15 @@
                 <w:bCs w:val="false"/>
                 <w:u w:val="none"/>
               </w:rPr>
-              <w:t>Quentin Delpech</w:t>
+              <w:t>Quentin D</w:t>
+            </w:r>
+            <w:r>
+              <w:rPr>
+                <w:b w:val="false"/>
+                <w:bCs w:val="false"/>
+                <w:u w:val="none"/>
+              </w:rPr>
+              <w:t>ELPECH</w:t>
             </w:r>
           </w:p>
         </w:tc>

</xml_diff>